<commit_message>
need to add the sequence diagram for adapter
</commit_message>
<xml_diff>
--- a/B19 Ex01 Ofir 305638157 Ido 203428453/B19 Ex02 Ofir 305638157 Ido 203428453.docx
+++ b/B19 Ex01 Ofir 305638157 Ido 203428453/B19 Ex02 Ofir 305638157 Ido 203428453.docx
@@ -1,6 +1,6 @@
 
 <file path=word/document.xml><?xml version="1.0" encoding="utf-8"?>
-<w:document xmlns:wpc="http://schemas.microsoft.com/office/word/2010/wordprocessingCanvas" xmlns:mc="http://schemas.openxmlformats.org/markup-compatibility/2006" xmlns:o="urn:schemas-microsoft-com:office:office" xmlns:r="http://schemas.openxmlformats.org/officeDocument/2006/relationships" xmlns:m="http://schemas.openxmlformats.org/officeDocument/2006/math" xmlns:v="urn:schemas-microsoft-com:vml" xmlns:wp14="http://schemas.microsoft.com/office/word/2010/wordprocessingDrawing" xmlns:wp="http://schemas.openxmlformats.org/drawingml/2006/wordprocessingDrawing" xmlns:w10="urn:schemas-microsoft-com:office:word" xmlns:w="http://schemas.openxmlformats.org/wordprocessingml/2006/main" xmlns:w14="http://schemas.microsoft.com/office/word/2010/wordml" xmlns:w15="http://schemas.microsoft.com/office/word/2012/wordml" xmlns:wpg="http://schemas.microsoft.com/office/word/2010/wordprocessingGroup" xmlns:wpi="http://schemas.microsoft.com/office/word/2010/wordprocessingInk" xmlns:wne="http://schemas.microsoft.com/office/word/2006/wordml" xmlns:wps="http://schemas.microsoft.com/office/word/2010/wordprocessingShape" mc:Ignorable="w14 w15 wp14">
+<w:document xmlns:wpc="http://schemas.microsoft.com/office/word/2010/wordprocessingCanvas" xmlns:cx="http://schemas.microsoft.com/office/drawing/2014/chartex" xmlns:cx1="http://schemas.microsoft.com/office/drawing/2015/9/8/chartex" xmlns:cx2="http://schemas.microsoft.com/office/drawing/2015/10/21/chartex" xmlns:cx3="http://schemas.microsoft.com/office/drawing/2016/5/9/chartex" xmlns:cx4="http://schemas.microsoft.com/office/drawing/2016/5/10/chartex" xmlns:cx5="http://schemas.microsoft.com/office/drawing/2016/5/11/chartex" xmlns:cx6="http://schemas.microsoft.com/office/drawing/2016/5/12/chartex" xmlns:cx7="http://schemas.microsoft.com/office/drawing/2016/5/13/chartex" xmlns:cx8="http://schemas.microsoft.com/office/drawing/2016/5/14/chartex" xmlns:mc="http://schemas.openxmlformats.org/markup-compatibility/2006" xmlns:aink="http://schemas.microsoft.com/office/drawing/2016/ink" xmlns:am3d="http://schemas.microsoft.com/office/drawing/2017/model3d" xmlns:o="urn:schemas-microsoft-com:office:office" xmlns:r="http://schemas.openxmlformats.org/officeDocument/2006/relationships" xmlns:m="http://schemas.openxmlformats.org/officeDocument/2006/math" xmlns:v="urn:schemas-microsoft-com:vml" xmlns:wp14="http://schemas.microsoft.com/office/word/2010/wordprocessingDrawing" xmlns:wp="http://schemas.openxmlformats.org/drawingml/2006/wordprocessingDrawing" xmlns:w10="urn:schemas-microsoft-com:office:word" xmlns:w="http://schemas.openxmlformats.org/wordprocessingml/2006/main" xmlns:w14="http://schemas.microsoft.com/office/word/2010/wordml" xmlns:w15="http://schemas.microsoft.com/office/word/2012/wordml" xmlns:w16cid="http://schemas.microsoft.com/office/word/2016/wordml/cid" xmlns:w16se="http://schemas.microsoft.com/office/word/2015/wordml/symex" xmlns:wpg="http://schemas.microsoft.com/office/word/2010/wordprocessingGroup" xmlns:wpi="http://schemas.microsoft.com/office/word/2010/wordprocessingInk" xmlns:wne="http://schemas.microsoft.com/office/word/2006/wordml" xmlns:wps="http://schemas.microsoft.com/office/word/2010/wordprocessingShape" mc:Ignorable="w14 w15 w16se w16cid wp14">
   <w:body>
     <w:p>
       <w:pPr>
@@ -70,6 +70,7 @@
         </w:rPr>
         <w:t>F</w:t>
       </w:r>
+      <w:proofErr w:type="spellStart"/>
       <w:r>
         <w:rPr>
           <w:rFonts w:ascii="David" w:hAnsi="David" w:cs="David"/>
@@ -79,7 +80,19 @@
           <w:u w:val="single"/>
           <w:lang w:val="en-GB"/>
         </w:rPr>
-        <w:t>aceRide!</w:t>
+        <w:t>aceRide</w:t>
+      </w:r>
+      <w:proofErr w:type="spellEnd"/>
+      <w:r>
+        <w:rPr>
+          <w:rFonts w:ascii="David" w:hAnsi="David" w:cs="David"/>
+          <w:b/>
+          <w:bCs/>
+          <w:color w:val="000000" w:themeColor="text1"/>
+          <w:u w:val="single"/>
+          <w:lang w:val="en-GB"/>
+        </w:rPr>
+        <w:t>!</w:t>
       </w:r>
       <w:r>
         <w:rPr>
@@ -327,6 +340,7 @@
           <w:lang w:val="en-GB"/>
         </w:rPr>
       </w:pPr>
+      <w:proofErr w:type="spellStart"/>
       <w:r>
         <w:rPr>
           <w:rFonts w:ascii="David" w:hAnsi="David" w:cs="David"/>
@@ -337,6 +351,7 @@
         </w:rPr>
         <w:t>AppForm</w:t>
       </w:r>
+      <w:proofErr w:type="spellEnd"/>
     </w:p>
     <w:p>
       <w:pPr>
@@ -354,6 +369,7 @@
           <w:lang w:val="en-GB"/>
         </w:rPr>
       </w:pPr>
+      <w:proofErr w:type="spellStart"/>
       <w:r>
         <w:rPr>
           <w:rFonts w:ascii="David" w:hAnsi="David" w:cs="David"/>
@@ -363,6 +379,7 @@
         </w:rPr>
         <w:t>FaceRideManager</w:t>
       </w:r>
+      <w:proofErr w:type="spellEnd"/>
     </w:p>
     <w:p>
       <w:pPr>
@@ -380,6 +397,7 @@
           <w:lang w:val="en-GB"/>
         </w:rPr>
       </w:pPr>
+      <w:proofErr w:type="spellStart"/>
       <w:r>
         <w:rPr>
           <w:rFonts w:ascii="David" w:hAnsi="David" w:cs="David"/>
@@ -390,6 +408,7 @@
         </w:rPr>
         <w:t>LocationServices</w:t>
       </w:r>
+      <w:proofErr w:type="spellEnd"/>
     </w:p>
     <w:p>
       <w:pPr>
@@ -407,6 +426,7 @@
           <w:lang w:val="en-GB"/>
         </w:rPr>
       </w:pPr>
+      <w:proofErr w:type="spellStart"/>
       <w:r>
         <w:rPr>
           <w:rFonts w:ascii="David" w:hAnsi="David" w:cs="David"/>
@@ -417,6 +437,7 @@
         </w:rPr>
         <w:t>AppController</w:t>
       </w:r>
+      <w:proofErr w:type="spellEnd"/>
     </w:p>
     <w:p>
       <w:pPr>
@@ -435,6 +456,7 @@
           <w:lang w:val="en-GB"/>
         </w:rPr>
       </w:pPr>
+      <w:proofErr w:type="spellStart"/>
       <w:r>
         <w:rPr>
           <w:rFonts w:ascii="David" w:hAnsi="David" w:cs="David"/>
@@ -444,6 +466,7 @@
         </w:rPr>
         <w:t>MapForm</w:t>
       </w:r>
+      <w:proofErr w:type="spellEnd"/>
     </w:p>
     <w:p>
       <w:pPr>
@@ -1174,6 +1197,7 @@
           <w:lang w:val="en-GB"/>
         </w:rPr>
       </w:pPr>
+      <w:proofErr w:type="spellStart"/>
       <w:r>
         <w:rPr>
           <w:rFonts w:ascii="David" w:hAnsi="David" w:cs="David"/>
@@ -1184,6 +1208,7 @@
         </w:rPr>
         <w:t>AppForm</w:t>
       </w:r>
+      <w:proofErr w:type="spellEnd"/>
     </w:p>
     <w:p>
       <w:pPr>
@@ -1201,6 +1226,7 @@
           <w:lang w:val="en-GB"/>
         </w:rPr>
       </w:pPr>
+      <w:proofErr w:type="spellStart"/>
       <w:r>
         <w:rPr>
           <w:rFonts w:ascii="David" w:hAnsi="David" w:cs="David"/>
@@ -1211,6 +1237,7 @@
         </w:rPr>
         <w:t>AppController</w:t>
       </w:r>
+      <w:proofErr w:type="spellEnd"/>
     </w:p>
     <w:p>
       <w:pPr>
@@ -1228,6 +1255,7 @@
           <w:lang w:val="en-GB"/>
         </w:rPr>
       </w:pPr>
+      <w:proofErr w:type="spellStart"/>
       <w:r>
         <w:rPr>
           <w:rFonts w:ascii="David" w:hAnsi="David" w:cs="David"/>
@@ -1238,6 +1266,8 @@
         </w:rPr>
         <w:t>GoogleContacts</w:t>
       </w:r>
+      <w:proofErr w:type="spellEnd"/>
+      <w:proofErr w:type="gramStart"/>
       <w:r>
         <w:rPr>
           <w:rFonts w:ascii="David" w:hAnsi="David" w:cs="David"/>
@@ -1276,7 +1306,19 @@
           <w:rtl/>
           <w:lang w:val="en-GB"/>
         </w:rPr>
-        <w:t>(המכיל תתי מחלקות</w:t>
+        <w:t>(</w:t>
+      </w:r>
+      <w:proofErr w:type="gramEnd"/>
+      <w:r>
+        <w:rPr>
+          <w:rFonts w:ascii="David" w:hAnsi="David" w:cs="David" w:hint="cs"/>
+          <w:color w:val="000000" w:themeColor="text1"/>
+          <w:sz w:val="18"/>
+          <w:szCs w:val="18"/>
+          <w:rtl/>
+          <w:lang w:val="en-GB"/>
+        </w:rPr>
+        <w:t>המכיל תתי מחלקות</w:t>
       </w:r>
       <w:r>
         <w:rPr>
@@ -1577,6 +1619,7 @@
           <w:rtl/>
         </w:rPr>
       </w:pPr>
+      <w:proofErr w:type="spellStart"/>
       <w:r>
         <w:rPr>
           <w:rFonts w:ascii="David" w:hAnsi="David" w:cs="David"/>
@@ -1604,6 +1647,7 @@
         </w:rPr>
         <w:t>m.cs</w:t>
       </w:r>
+      <w:proofErr w:type="spellEnd"/>
       <w:r>
         <w:rPr>
           <w:rFonts w:ascii="David" w:hAnsi="David" w:cs="David" w:hint="cs"/>
@@ -1690,8 +1734,21 @@
           <w:sz w:val="18"/>
           <w:szCs w:val="18"/>
         </w:rPr>
-        <w:t xml:space="preserve"> initializeAllTabs</w:t>
-      </w:r>
+        <w:t xml:space="preserve"> </w:t>
+      </w:r>
+      <w:proofErr w:type="spellStart"/>
+      <w:r>
+        <w:rPr>
+          <w:rFonts w:ascii="David" w:hAnsi="David" w:cs="David"/>
+          <w:b/>
+          <w:bCs/>
+          <w:color w:val="000000"/>
+          <w:sz w:val="18"/>
+          <w:szCs w:val="18"/>
+        </w:rPr>
+        <w:t>initializeAllTabs</w:t>
+      </w:r>
+      <w:proofErr w:type="spellEnd"/>
     </w:p>
     <w:p>
       <w:pPr>
@@ -1768,6 +1825,7 @@
           <w:rtl/>
         </w:rPr>
       </w:pPr>
+      <w:proofErr w:type="spellStart"/>
       <w:r>
         <w:rPr>
           <w:rFonts w:ascii="David" w:hAnsi="David" w:cs="David"/>
@@ -1786,6 +1844,7 @@
         </w:rPr>
         <w:t>.cs</w:t>
       </w:r>
+      <w:proofErr w:type="spellEnd"/>
       <w:r>
         <w:rPr>
           <w:rFonts w:ascii="David" w:hAnsi="David" w:cs="David" w:hint="cs"/>
@@ -1861,8 +1920,21 @@
           <w:sz w:val="18"/>
           <w:szCs w:val="18"/>
         </w:rPr>
-        <w:t xml:space="preserve"> startThreadsForAlbumsTabUpdate</w:t>
-      </w:r>
+        <w:t xml:space="preserve"> </w:t>
+      </w:r>
+      <w:proofErr w:type="spellStart"/>
+      <w:r>
+        <w:rPr>
+          <w:rFonts w:ascii="David" w:hAnsi="David" w:cs="David"/>
+          <w:b/>
+          <w:bCs/>
+          <w:color w:val="000000"/>
+          <w:sz w:val="18"/>
+          <w:szCs w:val="18"/>
+        </w:rPr>
+        <w:t>startThreadsForAlbumsTabUpdate</w:t>
+      </w:r>
+      <w:proofErr w:type="spellEnd"/>
     </w:p>
     <w:p>
       <w:pPr>
@@ -1936,6 +2008,7 @@
         </w:rPr>
         <w:t>תפקידה של המטודה הוא עדכון כל ה-</w:t>
       </w:r>
+      <w:proofErr w:type="spellStart"/>
       <w:r>
         <w:rPr>
           <w:rFonts w:ascii="David" w:hAnsi="David" w:cs="David"/>
@@ -1944,6 +2017,7 @@
         </w:rPr>
         <w:t>PictureBoxes</w:t>
       </w:r>
+      <w:proofErr w:type="spellEnd"/>
       <w:r>
         <w:rPr>
           <w:rFonts w:ascii="David" w:hAnsi="David" w:cs="David"/>
@@ -1974,6 +2048,7 @@
         </w:rPr>
         <w:t xml:space="preserve">הפעולה מתבצעת בצורה אסינכרונית (גדיל עבור כל </w:t>
       </w:r>
+      <w:proofErr w:type="spellStart"/>
       <w:r>
         <w:rPr>
           <w:rFonts w:ascii="David" w:hAnsi="David" w:cs="David"/>
@@ -1982,6 +2057,7 @@
         </w:rPr>
         <w:t>PictureBox</w:t>
       </w:r>
+      <w:proofErr w:type="spellEnd"/>
       <w:r>
         <w:rPr>
           <w:rFonts w:ascii="David" w:hAnsi="David" w:cs="David"/>
@@ -2048,6 +2124,7 @@
           <w:rtl/>
         </w:rPr>
       </w:pPr>
+      <w:proofErr w:type="spellStart"/>
       <w:r>
         <w:rPr>
           <w:rFonts w:ascii="David" w:hAnsi="David" w:cs="David"/>
@@ -2066,6 +2143,7 @@
         </w:rPr>
         <w:t>.cs</w:t>
       </w:r>
+      <w:proofErr w:type="spellEnd"/>
       <w:r>
         <w:rPr>
           <w:rFonts w:ascii="David" w:hAnsi="David" w:cs="David" w:hint="cs"/>
@@ -2132,6 +2210,7 @@
         </w:rPr>
         <w:t xml:space="preserve">User </w:t>
       </w:r>
+      <w:proofErr w:type="spellStart"/>
       <w:r>
         <w:rPr>
           <w:rFonts w:ascii="David" w:hAnsi="David" w:cs="David"/>
@@ -2143,6 +2222,7 @@
         </w:rPr>
         <w:t>LoginUser</w:t>
       </w:r>
+      <w:proofErr w:type="spellEnd"/>
     </w:p>
     <w:p>
       <w:pPr>
@@ -2252,6 +2332,7 @@
           <w:rtl/>
         </w:rPr>
       </w:pPr>
+      <w:proofErr w:type="spellStart"/>
       <w:r>
         <w:rPr>
           <w:rFonts w:ascii="David" w:hAnsi="David" w:cs="David"/>
@@ -2261,6 +2342,7 @@
         </w:rPr>
         <w:t>WallManager.cs</w:t>
       </w:r>
+      <w:proofErr w:type="spellEnd"/>
       <w:r>
         <w:rPr>
           <w:rFonts w:ascii="David" w:hAnsi="David" w:cs="David"/>
@@ -2273,6 +2355,17 @@
       <w:pPr>
         <w:spacing w:after="0" w:line="240" w:lineRule="auto"/>
         <w:ind w:right="720"/>
+        <w:rPr>
+          <w:rFonts w:ascii="David" w:hAnsi="David" w:cs="David"/>
+          <w:b/>
+          <w:bCs/>
+          <w:color w:val="000000"/>
+          <w:sz w:val="18"/>
+          <w:szCs w:val="18"/>
+          <w:rtl/>
+        </w:rPr>
+      </w:pPr>
+      <w:r>
         <w:rPr>
           <w:rFonts w:ascii="David" w:hAnsi="David" w:cs="David" w:hint="cs"/>
           <w:b/>
@@ -2282,18 +2375,29 @@
           <w:szCs w:val="18"/>
           <w:rtl/>
         </w:rPr>
-      </w:pPr>
-      <w:r>
-        <w:rPr>
-          <w:rFonts w:ascii="David" w:hAnsi="David" w:cs="David" w:hint="cs"/>
+        <w:t xml:space="preserve">שורה 100 - </w:t>
+      </w:r>
+      <w:r>
+        <w:rPr>
+          <w:rFonts w:ascii="David" w:hAnsi="David" w:cs="David"/>
+          <w:b/>
+          <w:bCs/>
+          <w:color w:val="0000FF"/>
+          <w:sz w:val="18"/>
+          <w:szCs w:val="18"/>
+        </w:rPr>
+        <w:t>public</w:t>
+      </w:r>
+      <w:r>
+        <w:rPr>
+          <w:rFonts w:ascii="David" w:hAnsi="David" w:cs="David"/>
           <w:b/>
           <w:bCs/>
           <w:color w:val="000000"/>
           <w:sz w:val="18"/>
           <w:szCs w:val="18"/>
-          <w:rtl/>
-        </w:rPr>
-        <w:t xml:space="preserve">שורה 100 - </w:t>
+        </w:rPr>
+        <w:t xml:space="preserve"> </w:t>
       </w:r>
       <w:r>
         <w:rPr>
@@ -2304,7 +2408,7 @@
           <w:sz w:val="18"/>
           <w:szCs w:val="18"/>
         </w:rPr>
-        <w:t>public</w:t>
+        <w:t>static</w:t>
       </w:r>
       <w:r>
         <w:rPr>
@@ -2326,7 +2430,7 @@
           <w:sz w:val="18"/>
           <w:szCs w:val="18"/>
         </w:rPr>
-        <w:t>static</w:t>
+        <w:t>void</w:t>
       </w:r>
       <w:r>
         <w:rPr>
@@ -2339,17 +2443,7 @@
         </w:rPr>
         <w:t xml:space="preserve"> </w:t>
       </w:r>
-      <w:r>
-        <w:rPr>
-          <w:rFonts w:ascii="David" w:hAnsi="David" w:cs="David"/>
-          <w:b/>
-          <w:bCs/>
-          <w:color w:val="0000FF"/>
-          <w:sz w:val="18"/>
-          <w:szCs w:val="18"/>
-        </w:rPr>
-        <w:t>void</w:t>
-      </w:r>
+      <w:proofErr w:type="spellStart"/>
       <w:r>
         <w:rPr>
           <w:rFonts w:ascii="David" w:hAnsi="David" w:cs="David"/>
@@ -2359,8 +2453,9 @@
           <w:sz w:val="18"/>
           <w:szCs w:val="18"/>
         </w:rPr>
-        <w:t xml:space="preserve"> PostToWall</w:t>
-      </w:r>
+        <w:t>PostToWall</w:t>
+      </w:r>
+      <w:proofErr w:type="spellEnd"/>
     </w:p>
     <w:p>
       <w:pPr>
@@ -2455,8 +2550,6 @@
           <w:rtl/>
         </w:rPr>
       </w:pPr>
-      <w:bookmarkStart w:id="0" w:name="_GoBack"/>
-      <w:bookmarkEnd w:id="0"/>
     </w:p>
     <w:p>
       <w:pPr>
@@ -2543,6 +2636,7 @@
           <w:bCs/>
         </w:rPr>
       </w:pPr>
+      <w:proofErr w:type="spellStart"/>
       <w:r>
         <w:rPr>
           <w:rFonts w:ascii="David" w:hAnsi="David" w:cs="David"/>
@@ -2561,6 +2655,7 @@
         </w:rPr>
         <w:t>.cs</w:t>
       </w:r>
+      <w:proofErr w:type="spellEnd"/>
       <w:r>
         <w:rPr>
           <w:rFonts w:ascii="David" w:hAnsi="David" w:cs="David" w:hint="cs"/>
@@ -2611,6 +2706,7 @@
         </w:rPr>
         <w:t xml:space="preserve"> </w:t>
       </w:r>
+      <w:proofErr w:type="spellStart"/>
       <w:r>
         <w:rPr>
           <w:rFonts w:ascii="David" w:hAnsi="David" w:cs="David"/>
@@ -2620,6 +2716,7 @@
         </w:rPr>
         <w:t>EventsBindingSource</w:t>
       </w:r>
+      <w:proofErr w:type="spellEnd"/>
     </w:p>
     <w:p>
       <w:pPr>
@@ -2650,6 +2747,7 @@
           <w:u w:val="single"/>
         </w:rPr>
       </w:pPr>
+      <w:proofErr w:type="gramStart"/>
       <w:r>
         <w:rPr>
           <w:rFonts w:ascii="David" w:hAnsi="David" w:cs="David"/>
@@ -2658,6 +2756,7 @@
         </w:rPr>
         <w:t>:</w:t>
       </w:r>
+      <w:proofErr w:type="spellStart"/>
       <w:r>
         <w:rPr>
           <w:rFonts w:ascii="David" w:hAnsi="David" w:cs="David"/>
@@ -2667,6 +2766,8 @@
         </w:rPr>
         <w:t>AppForm.cs</w:t>
       </w:r>
+      <w:proofErr w:type="spellEnd"/>
+      <w:proofErr w:type="gramEnd"/>
     </w:p>
     <w:p>
       <w:pPr>
@@ -2706,6 +2807,7 @@
         </w:rPr>
         <w:t xml:space="preserve"> </w:t>
       </w:r>
+      <w:proofErr w:type="spellStart"/>
       <w:r>
         <w:rPr>
           <w:rFonts w:ascii="David" w:hAnsi="David" w:cs="David"/>
@@ -2715,6 +2817,7 @@
         </w:rPr>
         <w:t>FriendsBindingSource</w:t>
       </w:r>
+      <w:proofErr w:type="spellEnd"/>
     </w:p>
     <w:p>
       <w:pPr>
@@ -2741,6 +2844,7 @@
           <w:u w:val="single"/>
         </w:rPr>
       </w:pPr>
+      <w:proofErr w:type="spellStart"/>
       <w:r>
         <w:rPr>
           <w:rFonts w:ascii="David" w:hAnsi="David" w:cs="David"/>
@@ -2750,6 +2854,7 @@
         </w:rPr>
         <w:t>AppForm.cs</w:t>
       </w:r>
+      <w:proofErr w:type="spellEnd"/>
       <w:r>
         <w:rPr>
           <w:rFonts w:ascii="David" w:hAnsi="David" w:cs="David" w:hint="cs"/>
@@ -2781,6 +2886,7 @@
         </w:rPr>
         <w:t xml:space="preserve">שורה 125 - </w:t>
       </w:r>
+      <w:proofErr w:type="spellStart"/>
       <w:r>
         <w:rPr>
           <w:rFonts w:ascii="David" w:hAnsi="David" w:cs="David"/>
@@ -2790,6 +2896,7 @@
         </w:rPr>
         <w:t>AlbumsBindingSource</w:t>
       </w:r>
+      <w:proofErr w:type="spellEnd"/>
     </w:p>
     <w:p>
       <w:pPr>
@@ -3137,6 +3244,7 @@
           <w:szCs w:val="18"/>
         </w:rPr>
       </w:pPr>
+      <w:proofErr w:type="spellStart"/>
       <w:r>
         <w:rPr>
           <w:rFonts w:ascii="David" w:hAnsi="David" w:cs="David"/>
@@ -3145,6 +3253,7 @@
         </w:rPr>
         <w:t>UserAlbumPicturesComponent</w:t>
       </w:r>
+      <w:proofErr w:type="spellEnd"/>
     </w:p>
     <w:p>
       <w:pPr>
@@ -3161,6 +3270,7 @@
           <w:szCs w:val="18"/>
         </w:rPr>
       </w:pPr>
+      <w:proofErr w:type="spellStart"/>
       <w:r>
         <w:rPr>
           <w:rFonts w:ascii="David" w:hAnsi="David" w:cs="David"/>
@@ -3169,6 +3279,7 @@
         </w:rPr>
         <w:t>UserEventsComponent</w:t>
       </w:r>
+      <w:proofErr w:type="spellEnd"/>
     </w:p>
     <w:p>
       <w:pPr>
@@ -3185,6 +3296,7 @@
           <w:szCs w:val="18"/>
         </w:rPr>
       </w:pPr>
+      <w:proofErr w:type="spellStart"/>
       <w:r>
         <w:rPr>
           <w:rFonts w:ascii="David" w:hAnsi="David" w:cs="David"/>
@@ -3193,6 +3305,7 @@
         </w:rPr>
         <w:t>UserProfileComponent</w:t>
       </w:r>
+      <w:proofErr w:type="spellEnd"/>
     </w:p>
     <w:p>
       <w:pPr>
@@ -3241,6 +3354,7 @@
         </w:rPr>
         <w:t xml:space="preserve"> אחת – </w:t>
       </w:r>
+      <w:proofErr w:type="spellStart"/>
       <w:r>
         <w:rPr>
           <w:rFonts w:ascii="David" w:hAnsi="David" w:cs="David"/>
@@ -3250,6 +3364,7 @@
         </w:rPr>
         <w:t>IAppComponent</w:t>
       </w:r>
+      <w:proofErr w:type="spellEnd"/>
       <w:r>
         <w:rPr>
           <w:rFonts w:ascii="David" w:hAnsi="David" w:cs="David"/>
@@ -3259,6 +3374,7 @@
         </w:rPr>
         <w:t xml:space="preserve"> אשר היוותה את המוטיבציה ליצירת </w:t>
       </w:r>
+      <w:proofErr w:type="spellStart"/>
       <w:r>
         <w:rPr>
           <w:rFonts w:ascii="David" w:hAnsi="David" w:cs="David"/>
@@ -3267,6 +3383,7 @@
         </w:rPr>
         <w:t>AppComponentFactory</w:t>
       </w:r>
+      <w:proofErr w:type="spellEnd"/>
       <w:r>
         <w:rPr>
           <w:rFonts w:ascii="David" w:hAnsi="David" w:cs="David"/>
@@ -3339,6 +3456,7 @@
         </w:rPr>
         <w:t xml:space="preserve">את המימוש ליצירת מופעי הישויות ניתן למצוא במחלקה </w:t>
       </w:r>
+      <w:proofErr w:type="spellStart"/>
       <w:r>
         <w:rPr>
           <w:rFonts w:ascii="David" w:hAnsi="David" w:cs="David"/>
@@ -3347,6 +3465,7 @@
         </w:rPr>
         <w:t>AppComponentFactory</w:t>
       </w:r>
+      <w:proofErr w:type="spellEnd"/>
       <w:r>
         <w:rPr>
           <w:rFonts w:ascii="David" w:hAnsi="David" w:cs="David"/>
@@ -3412,6 +3531,7 @@
         </w:rPr>
         <w:t xml:space="preserve">מוגדר בקובץ </w:t>
       </w:r>
+      <w:proofErr w:type="spellStart"/>
       <w:r>
         <w:rPr>
           <w:rFonts w:ascii="David" w:hAnsi="David" w:cs="David"/>
@@ -3420,6 +3540,7 @@
         </w:rPr>
         <w:t>IAppComponent.cs</w:t>
       </w:r>
+      <w:proofErr w:type="spellEnd"/>
       <w:r>
         <w:rPr>
           <w:rFonts w:ascii="David" w:hAnsi="David" w:cs="David" w:hint="cs"/>
@@ -3465,7 +3586,7 @@
           <w:szCs w:val="18"/>
         </w:rPr>
         <w:drawing>
-          <wp:anchor distT="0" distB="0" distL="114300" distR="114300" simplePos="0" relativeHeight="251674624" behindDoc="0" locked="0" layoutInCell="1" allowOverlap="1">
+          <wp:anchor distT="0" distB="0" distL="114300" distR="114300" simplePos="0" relativeHeight="251674624" behindDoc="0" locked="0" layoutInCell="1" allowOverlap="1" wp14:anchorId="2D2C0147" wp14:editId="0C39CCEC">
             <wp:simplePos x="0" y="0"/>
             <wp:positionH relativeFrom="column">
               <wp:posOffset>-790331</wp:posOffset>
@@ -3673,7 +3794,7 @@
           <w:noProof/>
         </w:rPr>
         <w:drawing>
-          <wp:anchor distT="0" distB="0" distL="114300" distR="114300" simplePos="0" relativeHeight="251646976" behindDoc="0" locked="0" layoutInCell="1" allowOverlap="1">
+          <wp:anchor distT="0" distB="0" distL="114300" distR="114300" simplePos="0" relativeHeight="251646976" behindDoc="0" locked="0" layoutInCell="1" allowOverlap="1" wp14:anchorId="20774231" wp14:editId="1A331E15">
             <wp:simplePos x="0" y="0"/>
             <wp:positionH relativeFrom="column">
               <wp:posOffset>-609503</wp:posOffset>
@@ -3946,17 +4067,7 @@
         <w:t xml:space="preserve">תבנית מס' 2 </w:t>
       </w:r>
       <w:r>
-        <w:rPr>
-          <w:rtl/>
-        </w:rPr>
-        <w:t>–</w:t>
-      </w:r>
-      <w:r>
-        <w:rPr>
-          <w:rFonts w:hint="cs"/>
-          <w:rtl/>
-        </w:rPr>
-        <w:t xml:space="preserve"> [שם התבנית]</w:t>
+        <w:t>Adapter</w:t>
       </w:r>
     </w:p>
     <w:p>
@@ -3973,27 +4084,167 @@
           <w:rFonts w:hint="cs"/>
           <w:rtl/>
         </w:rPr>
-        <w:t>סיבת הבחירה / שימוש בתבנית:</w:t>
-      </w:r>
-    </w:p>
-    <w:p>
-      <w:pPr>
-        <w:spacing w:after="0" w:line="240" w:lineRule="auto"/>
-        <w:ind w:right="720"/>
+        <w:t>סיבת הבחירה</w:t>
+      </w:r>
+      <w:r>
+        <w:t>:</w:t>
+      </w:r>
+    </w:p>
+    <w:p>
+      <w:pPr>
+        <w:spacing w:after="0" w:line="240" w:lineRule="auto"/>
+        <w:ind w:right="720"/>
+        <w:rPr>
+          <w:noProof/>
+          <w:rtl/>
+        </w:rPr>
       </w:pPr>
       <w:r>
         <w:rPr>
           <w:rFonts w:hint="cs"/>
           <w:rtl/>
         </w:rPr>
-        <w:t>[תיאור הסיבה / הצורך בשימוש בתבנית במערכת שלכם]</w:t>
-      </w:r>
-      <w:r>
-        <w:rPr>
-          <w:rtl/>
-        </w:rPr>
-        <w:br/>
-      </w:r>
+        <w:t>הצורך להתייחס לרשימת החברים בפייסבוק כרשימת אנשי קשר של גוגל</w:t>
+      </w:r>
+      <w:r>
+        <w:rPr>
+          <w:rFonts w:hint="cs"/>
+          <w:rtl/>
+        </w:rPr>
+        <w:t>,</w:t>
+      </w:r>
+      <w:r>
+        <w:rPr>
+          <w:rFonts w:hint="cs"/>
+          <w:rtl/>
+        </w:rPr>
+        <w:t xml:space="preserve"> שיהיו ניתנים לכתיבה כ קבצי </w:t>
+      </w:r>
+      <w:r>
+        <w:rPr>
+          <w:rFonts w:hint="cs"/>
+        </w:rPr>
+        <w:t>CSV</w:t>
+      </w:r>
+      <w:r>
+        <w:rPr>
+          <w:rFonts w:hint="cs"/>
+          <w:rtl/>
+        </w:rPr>
+        <w:t xml:space="preserve"> אשר ניתן לייצא אותם לחשבונות הטלפון של המשתמשים.</w:t>
+      </w:r>
+      <w:r>
+        <w:rPr>
+          <w:noProof/>
+        </w:rPr>
+        <w:t xml:space="preserve"> </w:t>
+      </w:r>
+    </w:p>
+    <w:p>
+      <w:pPr>
+        <w:spacing w:after="0" w:line="240" w:lineRule="auto"/>
+        <w:ind w:right="720"/>
+        <w:rPr>
+          <w:noProof/>
+          <w:rtl/>
+        </w:rPr>
+      </w:pPr>
+      <w:r>
+        <w:rPr>
+          <w:rFonts w:hint="cs"/>
+          <w:noProof/>
+          <w:rtl/>
+        </w:rPr>
+        <w:t xml:space="preserve">סיבת הבחירה בפטרן זה היא שזה הפתרון לבעיה שנוצרת לנו </w:t>
+      </w:r>
+      <w:r>
+        <w:rPr>
+          <w:noProof/>
+          <w:rtl/>
+        </w:rPr>
+        <w:t>–</w:t>
+      </w:r>
+      <w:r>
+        <w:rPr>
+          <w:rFonts w:hint="cs"/>
+          <w:noProof/>
+          <w:rtl/>
+        </w:rPr>
+        <w:t xml:space="preserve"> שהיא התייחסות לרשימת חברים של פייסבוק כרשימת אנשי קשר של גוגל והצגתם בצורה טבלאית. שכן מחלקת הפייסבוק היא מחלקת ליגסי שלא ניתנת לשינוי והתאמה ובתאוריה </w:t>
+      </w:r>
+      <w:r>
+        <w:rPr>
+          <w:rFonts w:hint="cs"/>
+          <w:noProof/>
+          <w:rtl/>
+        </w:rPr>
+        <w:t xml:space="preserve">גם </w:t>
+      </w:r>
+      <w:r>
+        <w:rPr>
+          <w:rFonts w:hint="cs"/>
+          <w:noProof/>
+          <w:rtl/>
+        </w:rPr>
+        <w:t>מחלקת אנשי הקשר של גוגל צריכה להיות מחלקת ליגסי שגוגל מספקת (</w:t>
+      </w:r>
+      <w:r>
+        <w:rPr>
+          <w:noProof/>
+          <w:lang w:val="en-GB"/>
+        </w:rPr>
+        <w:t>Google People Api</w:t>
+      </w:r>
+      <w:r>
+        <w:rPr>
+          <w:noProof/>
+        </w:rPr>
+        <w:t xml:space="preserve"> </w:t>
+      </w:r>
+      <w:r>
+        <w:rPr>
+          <w:rFonts w:hint="cs"/>
+          <w:noProof/>
+          <w:rtl/>
+        </w:rPr>
+        <w:t>)</w:t>
+      </w:r>
+      <w:r>
+        <w:rPr>
+          <w:rFonts w:hint="cs"/>
+          <w:noProof/>
+          <w:rtl/>
+        </w:rPr>
+        <w:t xml:space="preserve">, </w:t>
+      </w:r>
+      <w:r>
+        <w:rPr>
+          <w:rFonts w:hint="cs"/>
+          <w:noProof/>
+          <w:rtl/>
+        </w:rPr>
+        <w:t>ולכן גם היא לא נתנת להתאמה. בנוסף אי</w:t>
+      </w:r>
+      <w:bookmarkStart w:id="0" w:name="_GoBack"/>
+      <w:bookmarkEnd w:id="0"/>
+      <w:r>
+        <w:rPr>
+          <w:rFonts w:hint="cs"/>
+          <w:noProof/>
+          <w:rtl/>
+        </w:rPr>
+        <w:t xml:space="preserve">ן סיבה שבמחלקת אנשי קשר של גוגל תהיה מתודה שיוצרת אנשי קשר ספציפית ממשתמש פייסבוק. </w:t>
+      </w:r>
+    </w:p>
+    <w:p>
+      <w:pPr>
+        <w:spacing w:after="0" w:line="240" w:lineRule="auto"/>
+        <w:ind w:right="720"/>
+        <w:rPr>
+          <w:rFonts w:hint="cs"/>
+          <w:rtl/>
+        </w:rPr>
+      </w:pPr>
     </w:p>
     <w:p>
       <w:pPr>
@@ -4016,20 +4267,164 @@
       <w:pPr>
         <w:spacing w:after="0" w:line="240" w:lineRule="auto"/>
         <w:ind w:right="720"/>
-      </w:pPr>
-      <w:r>
         <w:rPr>
           <w:rFonts w:hint="cs"/>
-          <w:rtl/>
-        </w:rPr>
-        <w:t>[תיאור המימוש והיכן ניתן למצוא אותו בקוד]</w:t>
-      </w:r>
-    </w:p>
-    <w:p>
-      <w:pPr>
-        <w:spacing w:after="0" w:line="240" w:lineRule="auto"/>
-        <w:ind w:right="720"/>
-      </w:pPr>
+        </w:rPr>
+      </w:pPr>
+      <w:r>
+        <w:rPr>
+          <w:rFonts w:hint="cs"/>
+          <w:rtl/>
+        </w:rPr>
+        <w:t>המימוש נמצא בחלק ה</w:t>
+      </w:r>
+      <w:r>
+        <w:rPr>
+          <w:lang w:val="en-GB"/>
+        </w:rPr>
+        <w:t>module</w:t>
+      </w:r>
+      <w:r>
+        <w:rPr>
+          <w:rFonts w:hint="cs"/>
+          <w:rtl/>
+        </w:rPr>
+        <w:t xml:space="preserve">. בתקיית </w:t>
+      </w:r>
+      <w:r>
+        <w:rPr>
+          <w:rFonts w:hint="cs"/>
+        </w:rPr>
+        <w:t>I</w:t>
+      </w:r>
+      <w:proofErr w:type="spellStart"/>
+      <w:r>
+        <w:rPr>
+          <w:lang w:val="en-GB"/>
+        </w:rPr>
+        <w:t>nterface</w:t>
+      </w:r>
+      <w:proofErr w:type="spellEnd"/>
+      <w:r>
+        <w:t xml:space="preserve"> </w:t>
+      </w:r>
+      <w:r>
+        <w:rPr>
+          <w:rFonts w:hint="cs"/>
+          <w:rtl/>
+        </w:rPr>
+        <w:t xml:space="preserve"> נמצא המימוש של </w:t>
+      </w:r>
+      <w:proofErr w:type="spellStart"/>
+      <w:r>
+        <w:t>ICsvSerializable</w:t>
+      </w:r>
+      <w:proofErr w:type="spellEnd"/>
+    </w:p>
+    <w:p>
+      <w:pPr>
+        <w:spacing w:after="0" w:line="240" w:lineRule="auto"/>
+        <w:ind w:right="720"/>
+        <w:rPr>
+          <w:rtl/>
+        </w:rPr>
+      </w:pPr>
+      <w:r>
+        <w:rPr>
+          <w:rFonts w:hint="cs"/>
+          <w:rtl/>
+        </w:rPr>
+        <w:t xml:space="preserve">שהוא בעצם אינטרפייס, שאותו היינו רוצים שתממש שכל מחלקה שיש מקום להציג את הנתונים שהיא מחזיקה בצורה טבלאית. בפרט גם המחלקה תממש את מתודות של יצירת הקובץ הטבלאי בפורמט </w:t>
+      </w:r>
+      <w:r>
+        <w:rPr>
+          <w:rFonts w:hint="cs"/>
+        </w:rPr>
+        <w:t>CSV</w:t>
+      </w:r>
+      <w:r>
+        <w:rPr>
+          <w:rFonts w:hint="cs"/>
+          <w:rtl/>
+        </w:rPr>
+        <w:t xml:space="preserve">. </w:t>
+      </w:r>
+      <w:r>
+        <w:rPr>
+          <w:rFonts w:hint="cs"/>
+          <w:rtl/>
+        </w:rPr>
+        <w:t>דומה ל</w:t>
+      </w:r>
+      <w:r>
+        <w:t xml:space="preserve"> </w:t>
+      </w:r>
+      <w:r>
+        <w:rPr>
+          <w:rFonts w:hint="cs"/>
+        </w:rPr>
+        <w:t>IX</w:t>
+      </w:r>
+      <w:r>
+        <w:rPr>
+          <w:lang w:val="en-GB"/>
+        </w:rPr>
+        <w:t>ml</w:t>
+      </w:r>
+      <w:r>
+        <w:t>Serializable</w:t>
+      </w:r>
+    </w:p>
+    <w:p>
+      <w:pPr>
+        <w:spacing w:after="0" w:line="240" w:lineRule="auto"/>
+        <w:ind w:right="720"/>
+      </w:pPr>
+      <w:r>
+        <w:rPr>
+          <w:rFonts w:hint="cs"/>
+          <w:rtl/>
+        </w:rPr>
+        <w:t>בתקיית ה</w:t>
+      </w:r>
+      <w:r>
+        <w:rPr>
+          <w:rFonts w:hint="cs"/>
+        </w:rPr>
+        <w:t>A</w:t>
+      </w:r>
+      <w:proofErr w:type="spellStart"/>
+      <w:r>
+        <w:rPr>
+          <w:lang w:val="en-GB"/>
+        </w:rPr>
+        <w:t>dapter</w:t>
+      </w:r>
+      <w:proofErr w:type="spellEnd"/>
+      <w:r>
+        <w:t xml:space="preserve"> </w:t>
+      </w:r>
+      <w:r>
+        <w:rPr>
+          <w:rFonts w:hint="cs"/>
+          <w:rtl/>
+        </w:rPr>
+        <w:t xml:space="preserve"> נמצא המתאם ש</w:t>
+      </w:r>
+      <w:r>
+        <w:rPr>
+          <w:rFonts w:hint="cs"/>
+          <w:rtl/>
+        </w:rPr>
+        <w:t>מקבל רשימת חברי פייסבוק ויוצר לנו רשימת אנשי קשר של גוגל ומאכלס בהם את נתוני החברים מהפייסבוק, ובנסוף ממש את האינטרפייס הנ"ל כדי שנוכל לכתוב את הנתונים בצורה טבלאית.</w:t>
+      </w:r>
+      <w:r>
+        <w:rPr>
+          <w:rFonts w:hint="cs"/>
+          <w:rtl/>
+        </w:rPr>
+        <w:t xml:space="preserve"> </w:t>
+      </w:r>
     </w:p>
     <w:p>
       <w:pPr>
@@ -4105,58 +4500,64 @@
       </w:pPr>
       <w:r>
         <w:rPr>
-          <w:rFonts w:hint="cs"/>
-          <w:rtl/>
-        </w:rPr>
-        <w:t>[</w:t>
-      </w:r>
-      <w:r>
-        <w:t>class diagram</w:t>
-      </w:r>
-      <w:r>
-        <w:rPr>
-          <w:rFonts w:hint="cs"/>
-          <w:rtl/>
-        </w:rPr>
-        <w:t xml:space="preserve"> שמתארת את המחלקות שלכם שמעורבות בתבנית (תיאור מלא שכולל </w:t>
-      </w:r>
-      <w:r>
-        <w:t>Properties</w:t>
-      </w:r>
-      <w:r>
-        <w:rPr>
-          <w:rFonts w:hint="cs"/>
-          <w:rtl/>
-        </w:rPr>
-        <w:t xml:space="preserve"> ו- </w:t>
-      </w:r>
-      <w:r>
-        <w:t>Methods</w:t>
-      </w:r>
-      <w:r>
-        <w:rPr>
-          <w:rFonts w:hint="cs"/>
-          <w:rtl/>
-        </w:rPr>
-        <w:t>) והיחסים ביניהם (תאור מלא עבור כל יחס כפי שלמדנו בכיתה). עבור כל מחלקה שלכם, כיתבו מי המקבילה שלה (אם יש כזו) בתבנית (</w:t>
-      </w:r>
-      <w:r>
-        <w:t>Pattern</w:t>
-      </w:r>
-      <w:r>
-        <w:rPr>
-          <w:rFonts w:hint="cs"/>
-          <w:rtl/>
-        </w:rPr>
-        <w:t>) שבחרתם</w:t>
-      </w:r>
-    </w:p>
-    <w:p>
-      <w:pPr>
-        <w:rPr>
-          <w:rtl/>
-        </w:rPr>
-      </w:pPr>
+          <w:noProof/>
+        </w:rPr>
+        <w:drawing>
+          <wp:anchor distT="0" distB="0" distL="114300" distR="114300" simplePos="0" relativeHeight="251657216" behindDoc="0" locked="0" layoutInCell="1" allowOverlap="1" wp14:anchorId="3C8F3458" wp14:editId="35815230">
+            <wp:simplePos x="0" y="0"/>
+            <wp:positionH relativeFrom="column">
+              <wp:posOffset>-756920</wp:posOffset>
+            </wp:positionH>
+            <wp:positionV relativeFrom="paragraph">
+              <wp:posOffset>7620</wp:posOffset>
+            </wp:positionV>
+            <wp:extent cx="6431502" cy="2562225"/>
+            <wp:effectExtent l="0" t="0" r="7620" b="0"/>
+            <wp:wrapNone/>
+            <wp:docPr id="8" name="Picture 8"/>
+            <wp:cNvGraphicFramePr>
+              <a:graphicFrameLocks xmlns:a="http://schemas.openxmlformats.org/drawingml/2006/main" noChangeAspect="1"/>
+            </wp:cNvGraphicFramePr>
+            <a:graphic xmlns:a="http://schemas.openxmlformats.org/drawingml/2006/main">
+              <a:graphicData uri="http://schemas.openxmlformats.org/drawingml/2006/picture">
+                <pic:pic xmlns:pic="http://schemas.openxmlformats.org/drawingml/2006/picture">
+                  <pic:nvPicPr>
+                    <pic:cNvPr id="1" name=""/>
+                    <pic:cNvPicPr/>
+                  </pic:nvPicPr>
+                  <pic:blipFill>
+                    <a:blip r:embed="rId11">
+                      <a:extLst>
+                        <a:ext uri="{28A0092B-C50C-407E-A947-70E740481C1C}">
+                          <a14:useLocalDpi xmlns:a14="http://schemas.microsoft.com/office/drawing/2010/main" val="0"/>
+                        </a:ext>
+                      </a:extLst>
+                    </a:blip>
+                    <a:stretch>
+                      <a:fillRect/>
+                    </a:stretch>
+                  </pic:blipFill>
+                  <pic:spPr>
+                    <a:xfrm>
+                      <a:off x="0" y="0"/>
+                      <a:ext cx="6431502" cy="2562225"/>
+                    </a:xfrm>
+                    <a:prstGeom prst="rect">
+                      <a:avLst/>
+                    </a:prstGeom>
+                  </pic:spPr>
+                </pic:pic>
+              </a:graphicData>
+            </a:graphic>
+            <wp14:sizeRelH relativeFrom="margin">
+              <wp14:pctWidth>0</wp14:pctWidth>
+            </wp14:sizeRelH>
+            <wp14:sizeRelV relativeFrom="margin">
+              <wp14:pctHeight>0</wp14:pctHeight>
+            </wp14:sizeRelV>
+          </wp:anchor>
+        </w:drawing>
+      </w:r>
     </w:p>
     <w:p>
       <w:pPr>
@@ -4568,8 +4969,8 @@
       </w:pPr>
     </w:p>
     <w:sectPr>
-      <w:headerReference w:type="default" r:id="rId11"/>
-      <w:footerReference w:type="default" r:id="rId12"/>
+      <w:headerReference w:type="default" r:id="rId12"/>
+      <w:footerReference w:type="default" r:id="rId13"/>
       <w:pgSz w:w="11906" w:h="16838"/>
       <w:pgMar w:top="825" w:right="1800" w:bottom="426" w:left="1800" w:header="142" w:footer="271" w:gutter="0"/>
       <w:cols w:space="708"/>
@@ -4582,7 +4983,7 @@
 </file>
 
 <file path=word/endnotes.xml><?xml version="1.0" encoding="utf-8"?>
-<w:endnotes xmlns:wpc="http://schemas.microsoft.com/office/word/2010/wordprocessingCanvas" xmlns:mc="http://schemas.openxmlformats.org/markup-compatibility/2006" xmlns:o="urn:schemas-microsoft-com:office:office" xmlns:r="http://schemas.openxmlformats.org/officeDocument/2006/relationships" xmlns:m="http://schemas.openxmlformats.org/officeDocument/2006/math" xmlns:v="urn:schemas-microsoft-com:vml" xmlns:wp14="http://schemas.microsoft.com/office/word/2010/wordprocessingDrawing" xmlns:wp="http://schemas.openxmlformats.org/drawingml/2006/wordprocessingDrawing" xmlns:w10="urn:schemas-microsoft-com:office:word" xmlns:w="http://schemas.openxmlformats.org/wordprocessingml/2006/main" xmlns:w14="http://schemas.microsoft.com/office/word/2010/wordml" xmlns:w15="http://schemas.microsoft.com/office/word/2012/wordml" xmlns:wpg="http://schemas.microsoft.com/office/word/2010/wordprocessingGroup" xmlns:wpi="http://schemas.microsoft.com/office/word/2010/wordprocessingInk" xmlns:wne="http://schemas.microsoft.com/office/word/2006/wordml" xmlns:wps="http://schemas.microsoft.com/office/word/2010/wordprocessingShape" mc:Ignorable="w14 w15 wp14">
+<w:endnotes xmlns:wpc="http://schemas.microsoft.com/office/word/2010/wordprocessingCanvas" xmlns:cx="http://schemas.microsoft.com/office/drawing/2014/chartex" xmlns:cx1="http://schemas.microsoft.com/office/drawing/2015/9/8/chartex" xmlns:cx2="http://schemas.microsoft.com/office/drawing/2015/10/21/chartex" xmlns:cx3="http://schemas.microsoft.com/office/drawing/2016/5/9/chartex" xmlns:cx4="http://schemas.microsoft.com/office/drawing/2016/5/10/chartex" xmlns:cx5="http://schemas.microsoft.com/office/drawing/2016/5/11/chartex" xmlns:cx6="http://schemas.microsoft.com/office/drawing/2016/5/12/chartex" xmlns:cx7="http://schemas.microsoft.com/office/drawing/2016/5/13/chartex" xmlns:cx8="http://schemas.microsoft.com/office/drawing/2016/5/14/chartex" xmlns:mc="http://schemas.openxmlformats.org/markup-compatibility/2006" xmlns:aink="http://schemas.microsoft.com/office/drawing/2016/ink" xmlns:am3d="http://schemas.microsoft.com/office/drawing/2017/model3d" xmlns:o="urn:schemas-microsoft-com:office:office" xmlns:r="http://schemas.openxmlformats.org/officeDocument/2006/relationships" xmlns:m="http://schemas.openxmlformats.org/officeDocument/2006/math" xmlns:v="urn:schemas-microsoft-com:vml" xmlns:wp14="http://schemas.microsoft.com/office/word/2010/wordprocessingDrawing" xmlns:wp="http://schemas.openxmlformats.org/drawingml/2006/wordprocessingDrawing" xmlns:w10="urn:schemas-microsoft-com:office:word" xmlns:w="http://schemas.openxmlformats.org/wordprocessingml/2006/main" xmlns:w14="http://schemas.microsoft.com/office/word/2010/wordml" xmlns:w15="http://schemas.microsoft.com/office/word/2012/wordml" xmlns:w16cid="http://schemas.microsoft.com/office/word/2016/wordml/cid" xmlns:w16se="http://schemas.microsoft.com/office/word/2015/wordml/symex" xmlns:wpg="http://schemas.microsoft.com/office/word/2010/wordprocessingGroup" xmlns:wpi="http://schemas.microsoft.com/office/word/2010/wordprocessingInk" xmlns:wne="http://schemas.microsoft.com/office/word/2006/wordml" xmlns:wps="http://schemas.microsoft.com/office/word/2010/wordprocessingShape" mc:Ignorable="w14 w15 w16se w16cid wp14">
   <w:endnote w:type="separator" w:id="-1">
     <w:p>
       <w:pPr>
@@ -4607,7 +5008,7 @@
 </file>
 
 <file path=word/footer1.xml><?xml version="1.0" encoding="utf-8"?>
-<w:ftr xmlns:wpc="http://schemas.microsoft.com/office/word/2010/wordprocessingCanvas" xmlns:mc="http://schemas.openxmlformats.org/markup-compatibility/2006" xmlns:o="urn:schemas-microsoft-com:office:office" xmlns:r="http://schemas.openxmlformats.org/officeDocument/2006/relationships" xmlns:m="http://schemas.openxmlformats.org/officeDocument/2006/math" xmlns:v="urn:schemas-microsoft-com:vml" xmlns:wp14="http://schemas.microsoft.com/office/word/2010/wordprocessingDrawing" xmlns:wp="http://schemas.openxmlformats.org/drawingml/2006/wordprocessingDrawing" xmlns:w10="urn:schemas-microsoft-com:office:word" xmlns:w="http://schemas.openxmlformats.org/wordprocessingml/2006/main" xmlns:w14="http://schemas.microsoft.com/office/word/2010/wordml" xmlns:w15="http://schemas.microsoft.com/office/word/2012/wordml" xmlns:wpg="http://schemas.microsoft.com/office/word/2010/wordprocessingGroup" xmlns:wpi="http://schemas.microsoft.com/office/word/2010/wordprocessingInk" xmlns:wne="http://schemas.microsoft.com/office/word/2006/wordml" xmlns:wps="http://schemas.microsoft.com/office/word/2010/wordprocessingShape" mc:Ignorable="w14 w15 wp14">
+<w:ftr xmlns:wpc="http://schemas.microsoft.com/office/word/2010/wordprocessingCanvas" xmlns:cx="http://schemas.microsoft.com/office/drawing/2014/chartex" xmlns:cx1="http://schemas.microsoft.com/office/drawing/2015/9/8/chartex" xmlns:cx2="http://schemas.microsoft.com/office/drawing/2015/10/21/chartex" xmlns:cx3="http://schemas.microsoft.com/office/drawing/2016/5/9/chartex" xmlns:cx4="http://schemas.microsoft.com/office/drawing/2016/5/10/chartex" xmlns:cx5="http://schemas.microsoft.com/office/drawing/2016/5/11/chartex" xmlns:cx6="http://schemas.microsoft.com/office/drawing/2016/5/12/chartex" xmlns:cx7="http://schemas.microsoft.com/office/drawing/2016/5/13/chartex" xmlns:cx8="http://schemas.microsoft.com/office/drawing/2016/5/14/chartex" xmlns:mc="http://schemas.openxmlformats.org/markup-compatibility/2006" xmlns:aink="http://schemas.microsoft.com/office/drawing/2016/ink" xmlns:am3d="http://schemas.microsoft.com/office/drawing/2017/model3d" xmlns:o="urn:schemas-microsoft-com:office:office" xmlns:r="http://schemas.openxmlformats.org/officeDocument/2006/relationships" xmlns:m="http://schemas.openxmlformats.org/officeDocument/2006/math" xmlns:v="urn:schemas-microsoft-com:vml" xmlns:wp14="http://schemas.microsoft.com/office/word/2010/wordprocessingDrawing" xmlns:wp="http://schemas.openxmlformats.org/drawingml/2006/wordprocessingDrawing" xmlns:w10="urn:schemas-microsoft-com:office:word" xmlns:w="http://schemas.openxmlformats.org/wordprocessingml/2006/main" xmlns:w14="http://schemas.microsoft.com/office/word/2010/wordml" xmlns:w15="http://schemas.microsoft.com/office/word/2012/wordml" xmlns:w16cid="http://schemas.microsoft.com/office/word/2016/wordml/cid" xmlns:w16se="http://schemas.microsoft.com/office/word/2015/wordml/symex" xmlns:wpg="http://schemas.microsoft.com/office/word/2010/wordprocessingGroup" xmlns:wpi="http://schemas.microsoft.com/office/word/2010/wordprocessingInk" xmlns:wne="http://schemas.microsoft.com/office/word/2006/wordml" xmlns:wps="http://schemas.microsoft.com/office/word/2010/wordprocessingShape" mc:Ignorable="w14 w15 w16se w16cid wp14">
   <w:sdt>
     <w:sdtPr>
       <w:rPr>
@@ -4632,7 +5033,7 @@
           <mc:AlternateContent>
             <mc:Choice Requires="wpg">
               <w:drawing>
-                <wp:anchor distT="0" distB="0" distL="114300" distR="114300" simplePos="0" relativeHeight="251770880" behindDoc="0" locked="0" layoutInCell="1" allowOverlap="1" wp14:anchorId="0F3F1857" wp14:editId="02956A38">
+                <wp:anchor distT="0" distB="0" distL="114300" distR="114300" simplePos="0" relativeHeight="251770880" behindDoc="0" locked="0" layoutInCell="1" allowOverlap="1" wp14:anchorId="2C5A43EE" wp14:editId="1DECD430">
                   <wp:simplePos x="0" y="0"/>
                   <wp:positionH relativeFrom="page">
                     <wp:align>center</wp:align>
@@ -4841,12 +5242,12 @@
             </mc:Choice>
             <mc:Fallback>
               <w:pict>
-                <v:group w14:anchorId="0F3F1857" id="Group 2" o:spid="_x0000_s1026" style="position:absolute;left:0;text-align:left;margin-left:0;margin-top:0;width:593.55pt;height:15pt;z-index:251770880;mso-width-percent:1000;mso-position-horizontal:center;mso-position-horizontal-relative:page;mso-position-vertical:center;mso-position-vertical-relative:bottom-margin-area;mso-width-percent:1000" coordorigin="-8,14978" coordsize="12255,300" o:gfxdata="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">
+                <v:group w14:anchorId="2C5A43EE" id="Group 2" o:spid="_x0000_s1026" style="position:absolute;left:0;text-align:left;margin-left:0;margin-top:0;width:593.55pt;height:15pt;z-index:251770880;mso-width-percent:1000;mso-position-horizontal:center;mso-position-horizontal-relative:page;mso-position-vertical:center;mso-position-vertical-relative:bottom-margin-area;mso-width-percent:1000" coordorigin="-8,14978" coordsize="12255,300" o:gfxdata="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">
                   <v:shapetype id="_x0000_t202" coordsize="21600,21600" o:spt="202" path="m,l,21600r21600,l21600,xe">
                     <v:stroke joinstyle="miter"/>
                     <v:path gradientshapeok="t" o:connecttype="rect"/>
                   </v:shapetype>
-                  <v:shape id="Text Box 3" o:spid="_x0000_s1027" type="#_x0000_t202" style="position:absolute;left:782;top:14990;width:659;height:288;visibility:visible;mso-wrap-style:square;v-text-anchor:top" o:gfxdata="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" filled="f" stroked="f">
+                  <v:shape id="Text Box 3" o:spid="_x0000_s1027" type="#_x0000_t202" style="position:absolute;left:782;top:14990;width:659;height:288;visibility:visible;mso-wrap-style:square;v-text-anchor:top" o:gfxdata="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" filled="f" stroked="f">
                     <v:textbox inset="0,0,0,0">
                       <w:txbxContent>
                         <w:p>
@@ -4885,7 +5286,7 @@
                       </w:txbxContent>
                     </v:textbox>
                   </v:shape>
-                  <v:group id="Group 4" o:spid="_x0000_s1028" style="position:absolute;left:-8;top:14978;width:12255;height:230" coordorigin="-8,14978" coordsize="12255,230" o:gfxdata="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">
+                  <v:group id="Group 4" o:spid="_x0000_s1028" style="position:absolute;left:-8;top:14978;width:12255;height:230" coordorigin="-8,14978" coordsize="12255,230" o:gfxdata="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">
                     <v:shapetype id="_x0000_t34" coordsize="21600,21600" o:spt="34" o:oned="t" adj="10800" path="m,l@0,0@0,21600,21600,21600e" filled="f">
                       <v:stroke joinstyle="miter"/>
                       <v:formulas>
@@ -4897,8 +5298,8 @@
                       </v:handles>
                       <o:lock v:ext="edit" shapetype="t"/>
                     </v:shapetype>
-                    <v:shape id="AutoShape 5" o:spid="_x0000_s1029" type="#_x0000_t34" style="position:absolute;left:-8;top:14978;width:1260;height:230;flip:y;visibility:visible;mso-wrap-style:square" o:connectortype="elbow" o:gfxdata="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" strokecolor="#a5a5a5 [2092]"/>
-                    <v:shape id="AutoShape 6" o:spid="_x0000_s1030" type="#_x0000_t34" style="position:absolute;left:1252;top:14978;width:10995;height:230;rotation:180;visibility:visible;mso-wrap-style:square" o:connectortype="elbow" o:gfxdata="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" adj="20904" strokecolor="#a5a5a5 [2092]"/>
+                    <v:shape id="AutoShape 5" o:spid="_x0000_s1029" type="#_x0000_t34" style="position:absolute;left:-8;top:14978;width:1260;height:230;flip:y;visibility:visible;mso-wrap-style:square" o:connectortype="elbow" o:gfxdata="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" strokecolor="#a5a5a5 [2092]"/>
+                    <v:shape id="AutoShape 6" o:spid="_x0000_s1030" type="#_x0000_t34" style="position:absolute;left:1252;top:14978;width:10995;height:230;rotation:180;visibility:visible;mso-wrap-style:square" o:connectortype="elbow" o:gfxdata="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" adj="20904" strokecolor="#a5a5a5 [2092]"/>
                   </v:group>
                   <w10:wrap anchorx="page" anchory="margin"/>
                 </v:group>
@@ -4913,7 +5314,7 @@
 </file>
 
 <file path=word/footnotes.xml><?xml version="1.0" encoding="utf-8"?>
-<w:footnotes xmlns:wpc="http://schemas.microsoft.com/office/word/2010/wordprocessingCanvas" xmlns:mc="http://schemas.openxmlformats.org/markup-compatibility/2006" xmlns:o="urn:schemas-microsoft-com:office:office" xmlns:r="http://schemas.openxmlformats.org/officeDocument/2006/relationships" xmlns:m="http://schemas.openxmlformats.org/officeDocument/2006/math" xmlns:v="urn:schemas-microsoft-com:vml" xmlns:wp14="http://schemas.microsoft.com/office/word/2010/wordprocessingDrawing" xmlns:wp="http://schemas.openxmlformats.org/drawingml/2006/wordprocessingDrawing" xmlns:w10="urn:schemas-microsoft-com:office:word" xmlns:w="http://schemas.openxmlformats.org/wordprocessingml/2006/main" xmlns:w14="http://schemas.microsoft.com/office/word/2010/wordml" xmlns:w15="http://schemas.microsoft.com/office/word/2012/wordml" xmlns:wpg="http://schemas.microsoft.com/office/word/2010/wordprocessingGroup" xmlns:wpi="http://schemas.microsoft.com/office/word/2010/wordprocessingInk" xmlns:wne="http://schemas.microsoft.com/office/word/2006/wordml" xmlns:wps="http://schemas.microsoft.com/office/word/2010/wordprocessingShape" mc:Ignorable="w14 w15 wp14">
+<w:footnotes xmlns:wpc="http://schemas.microsoft.com/office/word/2010/wordprocessingCanvas" xmlns:cx="http://schemas.microsoft.com/office/drawing/2014/chartex" xmlns:cx1="http://schemas.microsoft.com/office/drawing/2015/9/8/chartex" xmlns:cx2="http://schemas.microsoft.com/office/drawing/2015/10/21/chartex" xmlns:cx3="http://schemas.microsoft.com/office/drawing/2016/5/9/chartex" xmlns:cx4="http://schemas.microsoft.com/office/drawing/2016/5/10/chartex" xmlns:cx5="http://schemas.microsoft.com/office/drawing/2016/5/11/chartex" xmlns:cx6="http://schemas.microsoft.com/office/drawing/2016/5/12/chartex" xmlns:cx7="http://schemas.microsoft.com/office/drawing/2016/5/13/chartex" xmlns:cx8="http://schemas.microsoft.com/office/drawing/2016/5/14/chartex" xmlns:mc="http://schemas.openxmlformats.org/markup-compatibility/2006" xmlns:aink="http://schemas.microsoft.com/office/drawing/2016/ink" xmlns:am3d="http://schemas.microsoft.com/office/drawing/2017/model3d" xmlns:o="urn:schemas-microsoft-com:office:office" xmlns:r="http://schemas.openxmlformats.org/officeDocument/2006/relationships" xmlns:m="http://schemas.openxmlformats.org/officeDocument/2006/math" xmlns:v="urn:schemas-microsoft-com:vml" xmlns:wp14="http://schemas.microsoft.com/office/word/2010/wordprocessingDrawing" xmlns:wp="http://schemas.openxmlformats.org/drawingml/2006/wordprocessingDrawing" xmlns:w10="urn:schemas-microsoft-com:office:word" xmlns:w="http://schemas.openxmlformats.org/wordprocessingml/2006/main" xmlns:w14="http://schemas.microsoft.com/office/word/2010/wordml" xmlns:w15="http://schemas.microsoft.com/office/word/2012/wordml" xmlns:w16cid="http://schemas.microsoft.com/office/word/2016/wordml/cid" xmlns:w16se="http://schemas.microsoft.com/office/word/2015/wordml/symex" xmlns:wpg="http://schemas.microsoft.com/office/word/2010/wordprocessingGroup" xmlns:wpi="http://schemas.microsoft.com/office/word/2010/wordprocessingInk" xmlns:wne="http://schemas.microsoft.com/office/word/2006/wordml" xmlns:wps="http://schemas.microsoft.com/office/word/2010/wordprocessingShape" mc:Ignorable="w14 w15 w16se w16cid wp14">
   <w:footnote w:type="separator" w:id="-1">
     <w:p>
       <w:pPr>
@@ -4938,7 +5339,7 @@
 </file>
 
 <file path=word/header1.xml><?xml version="1.0" encoding="utf-8"?>
-<w:hdr xmlns:wpc="http://schemas.microsoft.com/office/word/2010/wordprocessingCanvas" xmlns:mc="http://schemas.openxmlformats.org/markup-compatibility/2006" xmlns:o="urn:schemas-microsoft-com:office:office" xmlns:r="http://schemas.openxmlformats.org/officeDocument/2006/relationships" xmlns:m="http://schemas.openxmlformats.org/officeDocument/2006/math" xmlns:v="urn:schemas-microsoft-com:vml" xmlns:wp14="http://schemas.microsoft.com/office/word/2010/wordprocessingDrawing" xmlns:wp="http://schemas.openxmlformats.org/drawingml/2006/wordprocessingDrawing" xmlns:w10="urn:schemas-microsoft-com:office:word" xmlns:w="http://schemas.openxmlformats.org/wordprocessingml/2006/main" xmlns:w14="http://schemas.microsoft.com/office/word/2010/wordml" xmlns:w15="http://schemas.microsoft.com/office/word/2012/wordml" xmlns:wpg="http://schemas.microsoft.com/office/word/2010/wordprocessingGroup" xmlns:wpi="http://schemas.microsoft.com/office/word/2010/wordprocessingInk" xmlns:wne="http://schemas.microsoft.com/office/word/2006/wordml" xmlns:wps="http://schemas.microsoft.com/office/word/2010/wordprocessingShape" mc:Ignorable="w14 w15 wp14">
+<w:hdr xmlns:wpc="http://schemas.microsoft.com/office/word/2010/wordprocessingCanvas" xmlns:cx="http://schemas.microsoft.com/office/drawing/2014/chartex" xmlns:cx1="http://schemas.microsoft.com/office/drawing/2015/9/8/chartex" xmlns:cx2="http://schemas.microsoft.com/office/drawing/2015/10/21/chartex" xmlns:cx3="http://schemas.microsoft.com/office/drawing/2016/5/9/chartex" xmlns:cx4="http://schemas.microsoft.com/office/drawing/2016/5/10/chartex" xmlns:cx5="http://schemas.microsoft.com/office/drawing/2016/5/11/chartex" xmlns:cx6="http://schemas.microsoft.com/office/drawing/2016/5/12/chartex" xmlns:cx7="http://schemas.microsoft.com/office/drawing/2016/5/13/chartex" xmlns:cx8="http://schemas.microsoft.com/office/drawing/2016/5/14/chartex" xmlns:mc="http://schemas.openxmlformats.org/markup-compatibility/2006" xmlns:aink="http://schemas.microsoft.com/office/drawing/2016/ink" xmlns:am3d="http://schemas.microsoft.com/office/drawing/2017/model3d" xmlns:o="urn:schemas-microsoft-com:office:office" xmlns:r="http://schemas.openxmlformats.org/officeDocument/2006/relationships" xmlns:m="http://schemas.openxmlformats.org/officeDocument/2006/math" xmlns:v="urn:schemas-microsoft-com:vml" xmlns:wp14="http://schemas.microsoft.com/office/word/2010/wordprocessingDrawing" xmlns:wp="http://schemas.openxmlformats.org/drawingml/2006/wordprocessingDrawing" xmlns:w10="urn:schemas-microsoft-com:office:word" xmlns:w="http://schemas.openxmlformats.org/wordprocessingml/2006/main" xmlns:w14="http://schemas.microsoft.com/office/word/2010/wordml" xmlns:w15="http://schemas.microsoft.com/office/word/2012/wordml" xmlns:w16cid="http://schemas.microsoft.com/office/word/2016/wordml/cid" xmlns:w16se="http://schemas.microsoft.com/office/word/2015/wordml/symex" xmlns:wpg="http://schemas.microsoft.com/office/word/2010/wordprocessingGroup" xmlns:wpi="http://schemas.microsoft.com/office/word/2010/wordprocessingInk" xmlns:wne="http://schemas.microsoft.com/office/word/2006/wordml" xmlns:wps="http://schemas.microsoft.com/office/word/2010/wordprocessingShape" mc:Ignorable="w14 w15 w16se w16cid wp14">
   <w:p>
     <w:pPr>
       <w:pStyle w:val="Header"/>
@@ -4963,7 +5364,7 @@
         <w:rtl/>
       </w:rPr>
       <w:drawing>
-        <wp:anchor distT="0" distB="0" distL="114300" distR="114300" simplePos="0" relativeHeight="251657216" behindDoc="1" locked="0" layoutInCell="1" allowOverlap="1" wp14:anchorId="09B76E66" wp14:editId="5D12E471">
+        <wp:anchor distT="0" distB="0" distL="114300" distR="114300" simplePos="0" relativeHeight="251657216" behindDoc="1" locked="0" layoutInCell="1" allowOverlap="1" wp14:anchorId="5AB59554" wp14:editId="032E9016">
           <wp:simplePos x="0" y="0"/>
           <wp:positionH relativeFrom="column">
             <wp:posOffset>-63500</wp:posOffset>
@@ -5178,7 +5579,7 @@
 </file>
 
 <file path=word/numbering.xml><?xml version="1.0" encoding="utf-8"?>
-<w:numbering xmlns:wpc="http://schemas.microsoft.com/office/word/2010/wordprocessingCanvas" xmlns:mc="http://schemas.openxmlformats.org/markup-compatibility/2006" xmlns:o="urn:schemas-microsoft-com:office:office" xmlns:r="http://schemas.openxmlformats.org/officeDocument/2006/relationships" xmlns:m="http://schemas.openxmlformats.org/officeDocument/2006/math" xmlns:v="urn:schemas-microsoft-com:vml" xmlns:wp14="http://schemas.microsoft.com/office/word/2010/wordprocessingDrawing" xmlns:wp="http://schemas.openxmlformats.org/drawingml/2006/wordprocessingDrawing" xmlns:w10="urn:schemas-microsoft-com:office:word" xmlns:w="http://schemas.openxmlformats.org/wordprocessingml/2006/main" xmlns:w14="http://schemas.microsoft.com/office/word/2010/wordml" xmlns:w15="http://schemas.microsoft.com/office/word/2012/wordml" xmlns:wpg="http://schemas.microsoft.com/office/word/2010/wordprocessingGroup" xmlns:wpi="http://schemas.microsoft.com/office/word/2010/wordprocessingInk" xmlns:wne="http://schemas.microsoft.com/office/word/2006/wordml" xmlns:wps="http://schemas.microsoft.com/office/word/2010/wordprocessingShape" mc:Ignorable="w14 w15 wp14">
+<w:numbering xmlns:wpc="http://schemas.microsoft.com/office/word/2010/wordprocessingCanvas" xmlns:cx="http://schemas.microsoft.com/office/drawing/2014/chartex" xmlns:cx1="http://schemas.microsoft.com/office/drawing/2015/9/8/chartex" xmlns:cx2="http://schemas.microsoft.com/office/drawing/2015/10/21/chartex" xmlns:cx3="http://schemas.microsoft.com/office/drawing/2016/5/9/chartex" xmlns:cx4="http://schemas.microsoft.com/office/drawing/2016/5/10/chartex" xmlns:cx5="http://schemas.microsoft.com/office/drawing/2016/5/11/chartex" xmlns:cx6="http://schemas.microsoft.com/office/drawing/2016/5/12/chartex" xmlns:cx7="http://schemas.microsoft.com/office/drawing/2016/5/13/chartex" xmlns:cx8="http://schemas.microsoft.com/office/drawing/2016/5/14/chartex" xmlns:mc="http://schemas.openxmlformats.org/markup-compatibility/2006" xmlns:aink="http://schemas.microsoft.com/office/drawing/2016/ink" xmlns:am3d="http://schemas.microsoft.com/office/drawing/2017/model3d" xmlns:o="urn:schemas-microsoft-com:office:office" xmlns:r="http://schemas.openxmlformats.org/officeDocument/2006/relationships" xmlns:m="http://schemas.openxmlformats.org/officeDocument/2006/math" xmlns:v="urn:schemas-microsoft-com:vml" xmlns:wp14="http://schemas.microsoft.com/office/word/2010/wordprocessingDrawing" xmlns:wp="http://schemas.openxmlformats.org/drawingml/2006/wordprocessingDrawing" xmlns:w10="urn:schemas-microsoft-com:office:word" xmlns:w="http://schemas.openxmlformats.org/wordprocessingml/2006/main" xmlns:w14="http://schemas.microsoft.com/office/word/2010/wordml" xmlns:w15="http://schemas.microsoft.com/office/word/2012/wordml" xmlns:w16cid="http://schemas.microsoft.com/office/word/2016/wordml/cid" xmlns:w16se="http://schemas.microsoft.com/office/word/2015/wordml/symex" xmlns:wpg="http://schemas.microsoft.com/office/word/2010/wordprocessingGroup" xmlns:wpi="http://schemas.microsoft.com/office/word/2010/wordprocessingInk" xmlns:wne="http://schemas.microsoft.com/office/word/2006/wordml" xmlns:wps="http://schemas.microsoft.com/office/word/2010/wordprocessingShape" mc:Ignorable="w14 w15 w16se w16cid wp14">
   <w:abstractNum w:abstractNumId="0" w15:restartNumberingAfterBreak="0">
     <w:nsid w:val="071E4B1C"/>
     <w:multiLevelType w:val="hybridMultilevel"/>
@@ -6549,7 +6950,7 @@
 </file>
 
 <file path=word/styles.xml><?xml version="1.0" encoding="utf-8"?>
-<w:styles xmlns:mc="http://schemas.openxmlformats.org/markup-compatibility/2006" xmlns:r="http://schemas.openxmlformats.org/officeDocument/2006/relationships" xmlns:w="http://schemas.openxmlformats.org/wordprocessingml/2006/main" xmlns:w14="http://schemas.microsoft.com/office/word/2010/wordml" xmlns:w15="http://schemas.microsoft.com/office/word/2012/wordml" mc:Ignorable="w14 w15">
+<w:styles xmlns:mc="http://schemas.openxmlformats.org/markup-compatibility/2006" xmlns:r="http://schemas.openxmlformats.org/officeDocument/2006/relationships" xmlns:w="http://schemas.openxmlformats.org/wordprocessingml/2006/main" xmlns:w14="http://schemas.microsoft.com/office/word/2010/wordml" xmlns:w15="http://schemas.microsoft.com/office/word/2012/wordml" xmlns:w16cid="http://schemas.microsoft.com/office/word/2016/wordml/cid" xmlns:w16se="http://schemas.microsoft.com/office/word/2015/wordml/symex" mc:Ignorable="w14 w15 w16se w16cid">
   <w:docDefaults>
     <w:rPrDefault>
       <w:rPr>
@@ -6565,7 +6966,7 @@
       </w:pPr>
     </w:pPrDefault>
   </w:docDefaults>
-  <w:latentStyles w:defLockedState="0" w:defUIPriority="99" w:defSemiHidden="0" w:defUnhideWhenUsed="0" w:defQFormat="0" w:count="371">
+  <w:latentStyles w:defLockedState="0" w:defUIPriority="99" w:defSemiHidden="0" w:defUnhideWhenUsed="0" w:defQFormat="0" w:count="376">
     <w:lsdException w:name="Normal" w:uiPriority="0" w:qFormat="1"/>
     <w:lsdException w:name="heading 1" w:uiPriority="0" w:qFormat="1"/>
     <w:lsdException w:name="heading 2" w:semiHidden="1" w:uiPriority="0" w:unhideWhenUsed="1" w:qFormat="1"/>
@@ -6671,7 +7072,6 @@
     <w:lsdException w:name="HTML Sample" w:semiHidden="1" w:unhideWhenUsed="1"/>
     <w:lsdException w:name="HTML Typewriter" w:semiHidden="1" w:unhideWhenUsed="1"/>
     <w:lsdException w:name="HTML Variable" w:semiHidden="1" w:unhideWhenUsed="1"/>
-    <w:lsdException w:name="Normal Table" w:semiHidden="1" w:unhideWhenUsed="1"/>
     <w:lsdException w:name="annotation subject" w:semiHidden="1" w:unhideWhenUsed="1"/>
     <w:lsdException w:name="No List" w:semiHidden="1" w:unhideWhenUsed="1"/>
     <w:lsdException w:name="Outline List 1" w:semiHidden="1" w:unhideWhenUsed="1"/>
@@ -6714,11 +7114,8 @@
     <w:lsdException w:name="Table Contemporary" w:semiHidden="1" w:unhideWhenUsed="1"/>
     <w:lsdException w:name="Table Elegant" w:semiHidden="1" w:unhideWhenUsed="1"/>
     <w:lsdException w:name="Table Professional" w:semiHidden="1" w:unhideWhenUsed="1"/>
-    <w:lsdException w:name="Table Subtle 1" w:semiHidden="1" w:unhideWhenUsed="1"/>
     <w:lsdException w:name="Table Subtle 2" w:semiHidden="1" w:unhideWhenUsed="1"/>
     <w:lsdException w:name="Table Web 1" w:semiHidden="1" w:unhideWhenUsed="1"/>
-    <w:lsdException w:name="Table Web 2" w:semiHidden="1" w:unhideWhenUsed="1"/>
-    <w:lsdException w:name="Table Web 3" w:semiHidden="1" w:unhideWhenUsed="1"/>
     <w:lsdException w:name="Balloon Text" w:semiHidden="1" w:unhideWhenUsed="1"/>
     <w:lsdException w:name="Table Grid" w:uiPriority="59"/>
     <w:lsdException w:name="Table Theme" w:semiHidden="1" w:unhideWhenUsed="1"/>
@@ -6937,6 +7334,11 @@
     <w:lsdException w:name="List Table 5 Dark Accent 6" w:uiPriority="50"/>
     <w:lsdException w:name="List Table 6 Colorful Accent 6" w:uiPriority="51"/>
     <w:lsdException w:name="List Table 7 Colorful Accent 6" w:uiPriority="52"/>
+    <w:lsdException w:name="Mention" w:semiHidden="1" w:unhideWhenUsed="1"/>
+    <w:lsdException w:name="Smart Hyperlink" w:semiHidden="1" w:unhideWhenUsed="1"/>
+    <w:lsdException w:name="Hashtag" w:semiHidden="1" w:unhideWhenUsed="1"/>
+    <w:lsdException w:name="Unresolved Mention" w:semiHidden="1" w:unhideWhenUsed="1"/>
+    <w:lsdException w:name="Smart Link" w:semiHidden="1" w:unhideWhenUsed="1"/>
   </w:latentStyles>
   <w:style w:type="paragraph" w:default="1" w:styleId="Normal">
     <w:name w:val="Normal"/>
@@ -8236,7 +8638,7 @@
 </file>
 
 <file path=customXml/itemProps2.xml><?xml version="1.0" encoding="utf-8"?>
-<ds:datastoreItem xmlns:ds="http://schemas.openxmlformats.org/officeDocument/2006/customXml" ds:itemID="{3878A620-E93E-44A7-98B4-5089A144A19E}">
+<ds:datastoreItem xmlns:ds="http://schemas.openxmlformats.org/officeDocument/2006/customXml" ds:itemID="{3D0BBB41-7EDA-4440-8A9D-3C7D0C6185B3}">
   <ds:schemaRefs>
     <ds:schemaRef ds:uri="http://schemas.openxmlformats.org/officeDocument/2006/bibliography"/>
   </ds:schemaRefs>

</xml_diff>